<commit_message>
Removed ComponentFactory & EventsFactory; Game → ExeFile; Added ExeContainer & FileManagement;
</commit_message>
<xml_diff>
--- a/IA2001_Ciolpan_Vlad_Teza_An.docx
+++ b/IA2001_Ciolpan_Vlad_Teza_An.docx
@@ -10426,15 +10426,915 @@
           <w:sz w:val="24"/>
           <w:szCs w:val="24"/>
         </w:rPr>
-        <w:t>: posibilitatea de alege un fișier executabil din memoria calculatorului și de al porni prin intermediul aplicației. Astfel au fost folosite diferite tipuri de evenimente care în mod reprezentativ</w:t>
-      </w:r>
-      <w:r>
-        <w:rPr>
-          <w:rFonts w:ascii="Times New Roman" w:hAnsi="Times New Roman" w:cs="Times New Roman"/>
-          <w:sz w:val="24"/>
-          <w:szCs w:val="24"/>
-        </w:rPr>
-        <w:t xml:space="preserve"> și a permis înțelegerea lor mai bine, decât doar din materialul teoretic. </w:t>
+        <w:t>: posibilitatea de</w:t>
+      </w:r>
+      <w:r>
+        <w:rPr>
+          <w:rFonts w:ascii="Times New Roman" w:hAnsi="Times New Roman" w:cs="Times New Roman"/>
+          <w:sz w:val="24"/>
+          <w:szCs w:val="24"/>
+        </w:rPr>
+        <w:t xml:space="preserve"> a</w:t>
+      </w:r>
+      <w:r>
+        <w:rPr>
+          <w:rFonts w:ascii="Times New Roman" w:hAnsi="Times New Roman" w:cs="Times New Roman"/>
+          <w:sz w:val="24"/>
+          <w:szCs w:val="24"/>
+        </w:rPr>
+        <w:t xml:space="preserve"> alege un fișier executabil din memoria calculatorului și de al porni prin intermediul aplicației. </w:t>
+      </w:r>
+      <w:r>
+        <w:rPr>
+          <w:rFonts w:ascii="Times New Roman" w:hAnsi="Times New Roman" w:cs="Times New Roman"/>
+          <w:sz w:val="24"/>
+          <w:szCs w:val="24"/>
+        </w:rPr>
+        <w:t>Selectarea se face prin căutarea directă printre fișierele calculatorului sau prin tragere acestuia în zona specială din aplicație. Fișierele executabile se afișează într-un container cu iconița și butonul de pornire.</w:t>
+      </w:r>
+    </w:p>
+    <w:p>
+      <w:pPr>
+        <w:spacing w:line="360" w:lineRule="auto"/>
+        <w:ind w:firstLine="426"/>
+        <w:jc w:val="both"/>
+        <w:rPr>
+          <w:rFonts w:ascii="Times New Roman" w:hAnsi="Times New Roman" w:cs="Times New Roman"/>
+          <w:sz w:val="24"/>
+          <w:szCs w:val="24"/>
+        </w:rPr>
+      </w:pPr>
+      <w:r>
+        <w:rPr>
+          <w:rFonts w:ascii="Times New Roman" w:hAnsi="Times New Roman" w:cs="Times New Roman"/>
+          <w:noProof/>
+          <w:sz w:val="24"/>
+          <w:szCs w:val="24"/>
+          <w:lang w:eastAsia="ro-RO"/>
+        </w:rPr>
+        <mc:AlternateContent>
+          <mc:Choice Requires="wpg">
+            <w:drawing>
+              <wp:anchor distT="0" distB="0" distL="114300" distR="114300" simplePos="0" relativeHeight="251699200" behindDoc="0" locked="0" layoutInCell="1" allowOverlap="1">
+                <wp:simplePos x="0" y="0"/>
+                <wp:positionH relativeFrom="column">
+                  <wp:posOffset>-13335</wp:posOffset>
+                </wp:positionH>
+                <wp:positionV relativeFrom="paragraph">
+                  <wp:posOffset>1427480</wp:posOffset>
+                </wp:positionV>
+                <wp:extent cx="5753100" cy="1247775"/>
+                <wp:effectExtent l="0" t="0" r="19050" b="0"/>
+                <wp:wrapNone/>
+                <wp:docPr id="37" name="Группа 37"/>
+                <wp:cNvGraphicFramePr/>
+                <a:graphic xmlns:a="http://schemas.openxmlformats.org/drawingml/2006/main">
+                  <a:graphicData uri="http://schemas.microsoft.com/office/word/2010/wordprocessingGroup">
+                    <wpg:wgp>
+                      <wpg:cNvGrpSpPr/>
+                      <wpg:grpSpPr>
+                        <a:xfrm>
+                          <a:off x="0" y="0"/>
+                          <a:ext cx="5753100" cy="1247775"/>
+                          <a:chOff x="0" y="0"/>
+                          <a:chExt cx="5753100" cy="1247775"/>
+                        </a:xfrm>
+                      </wpg:grpSpPr>
+                      <wpg:grpSp>
+                        <wpg:cNvPr id="35" name="Группа 35"/>
+                        <wpg:cNvGrpSpPr/>
+                        <wpg:grpSpPr>
+                          <a:xfrm>
+                            <a:off x="0" y="0"/>
+                            <a:ext cx="5751647" cy="943200"/>
+                            <a:chOff x="0" y="0"/>
+                            <a:chExt cx="5751647" cy="943200"/>
+                          </a:xfrm>
+                        </wpg:grpSpPr>
+                        <wps:wsp>
+                          <wps:cNvPr id="8" name="Поле 8"/>
+                          <wps:cNvSpPr txBox="1"/>
+                          <wps:spPr>
+                            <a:xfrm>
+                              <a:off x="0" y="0"/>
+                              <a:ext cx="1819275" cy="942975"/>
+                            </a:xfrm>
+                            <a:prstGeom prst="rect">
+                              <a:avLst/>
+                            </a:prstGeom>
+                            <a:solidFill>
+                              <a:schemeClr val="lt1"/>
+                            </a:solidFill>
+                            <a:ln w="6350">
+                              <a:solidFill>
+                                <a:prstClr val="black"/>
+                              </a:solidFill>
+                            </a:ln>
+                            <a:effectLst/>
+                          </wps:spPr>
+                          <wps:style>
+                            <a:lnRef idx="0">
+                              <a:schemeClr val="accent1"/>
+                            </a:lnRef>
+                            <a:fillRef idx="0">
+                              <a:schemeClr val="accent1"/>
+                            </a:fillRef>
+                            <a:effectRef idx="0">
+                              <a:schemeClr val="accent1"/>
+                            </a:effectRef>
+                            <a:fontRef idx="minor">
+                              <a:schemeClr val="dk1"/>
+                            </a:fontRef>
+                          </wps:style>
+                          <wps:txbx>
+                            <w:txbxContent>
+                              <w:p>
+                                <w:pPr>
+                                  <w:spacing w:after="0" w:line="360" w:lineRule="auto"/>
+                                  <w:jc w:val="center"/>
+                                  <w:rPr>
+                                    <w:rFonts w:ascii="Times New Roman" w:hAnsi="Times New Roman" w:cs="Times New Roman"/>
+                                    <w:sz w:val="24"/>
+                                    <w:szCs w:val="24"/>
+                                  </w:rPr>
+                                </w:pPr>
+                                <w:r>
+                                  <w:rPr>
+                                    <w:rFonts w:ascii="Times New Roman" w:hAnsi="Times New Roman" w:cs="Times New Roman"/>
+                                    <w:sz w:val="24"/>
+                                    <w:szCs w:val="24"/>
+                                  </w:rPr>
+                                  <w:t>Fișier .fxml</w:t>
+                                </w:r>
+                              </w:p>
+                              <w:p>
+                                <w:pPr>
+                                  <w:spacing w:after="0" w:line="360" w:lineRule="auto"/>
+                                  <w:jc w:val="both"/>
+                                  <w:rPr>
+                                    <w:rFonts w:ascii="Times New Roman" w:hAnsi="Times New Roman" w:cs="Times New Roman"/>
+                                    <w:sz w:val="24"/>
+                                    <w:szCs w:val="24"/>
+                                  </w:rPr>
+                                </w:pPr>
+                                <w:r>
+                                  <w:rPr>
+                                    <w:rFonts w:ascii="Times New Roman" w:hAnsi="Times New Roman" w:cs="Times New Roman"/>
+                                    <w:sz w:val="24"/>
+                                    <w:szCs w:val="24"/>
+                                  </w:rPr>
+                                  <w:t>Descrierea componentelor grafice format HTML</w:t>
+                                </w:r>
+                              </w:p>
+                            </w:txbxContent>
+                          </wps:txbx>
+                          <wps:bodyPr rot="0" spcFirstLastPara="0" vertOverflow="overflow" horzOverflow="overflow" vert="horz" wrap="square" lIns="91440" tIns="45720" rIns="91440" bIns="45720" numCol="1" spcCol="0" rtlCol="0" fromWordArt="0" anchor="t" anchorCtr="0" forceAA="0" compatLnSpc="1">
+                            <a:prstTxWarp prst="textNoShape">
+                              <a:avLst/>
+                            </a:prstTxWarp>
+                            <a:noAutofit/>
+                          </wps:bodyPr>
+                        </wps:wsp>
+                        <wpg:grpSp>
+                          <wpg:cNvPr id="34" name="Группа 34"/>
+                          <wpg:cNvGrpSpPr/>
+                          <wpg:grpSpPr>
+                            <a:xfrm>
+                              <a:off x="1781175" y="0"/>
+                              <a:ext cx="3970472" cy="943200"/>
+                              <a:chOff x="0" y="95250"/>
+                              <a:chExt cx="3970472" cy="943200"/>
+                            </a:xfrm>
+                          </wpg:grpSpPr>
+                          <wpg:grpSp>
+                            <wpg:cNvPr id="33" name="Группа 33"/>
+                            <wpg:cNvGrpSpPr/>
+                            <wpg:grpSpPr>
+                              <a:xfrm>
+                                <a:off x="0" y="95250"/>
+                                <a:ext cx="3970472" cy="943200"/>
+                                <a:chOff x="0" y="95250"/>
+                                <a:chExt cx="3970472" cy="943200"/>
+                              </a:xfrm>
+                            </wpg:grpSpPr>
+                            <wpg:grpSp>
+                              <wpg:cNvPr id="32" name="Группа 32"/>
+                              <wpg:cNvGrpSpPr/>
+                              <wpg:grpSpPr>
+                                <a:xfrm>
+                                  <a:off x="38100" y="95250"/>
+                                  <a:ext cx="3932372" cy="943200"/>
+                                  <a:chOff x="0" y="0"/>
+                                  <a:chExt cx="3932372" cy="943200"/>
+                                </a:xfrm>
+                              </wpg:grpSpPr>
+                              <wps:wsp>
+                                <wps:cNvPr id="10" name="Поле 10"/>
+                                <wps:cNvSpPr txBox="1"/>
+                                <wps:spPr>
+                                  <a:xfrm>
+                                    <a:off x="1781175" y="0"/>
+                                    <a:ext cx="2151197" cy="943200"/>
+                                  </a:xfrm>
+                                  <a:prstGeom prst="rect">
+                                    <a:avLst/>
+                                  </a:prstGeom>
+                                  <a:solidFill>
+                                    <a:schemeClr val="lt1"/>
+                                  </a:solidFill>
+                                  <a:ln w="6350">
+                                    <a:solidFill>
+                                      <a:prstClr val="black"/>
+                                    </a:solidFill>
+                                  </a:ln>
+                                  <a:effectLst/>
+                                </wps:spPr>
+                                <wps:style>
+                                  <a:lnRef idx="0">
+                                    <a:schemeClr val="accent1"/>
+                                  </a:lnRef>
+                                  <a:fillRef idx="0">
+                                    <a:schemeClr val="accent1"/>
+                                  </a:fillRef>
+                                  <a:effectRef idx="0">
+                                    <a:schemeClr val="accent1"/>
+                                  </a:effectRef>
+                                  <a:fontRef idx="minor">
+                                    <a:schemeClr val="dk1"/>
+                                  </a:fontRef>
+                                </wps:style>
+                                <wps:txbx>
+                                  <w:txbxContent>
+                                    <w:p>
+                                      <w:pPr>
+                                        <w:spacing w:after="0" w:line="360" w:lineRule="auto"/>
+                                        <w:jc w:val="center"/>
+                                        <w:rPr>
+                                          <w:rFonts w:ascii="Times New Roman" w:hAnsi="Times New Roman" w:cs="Times New Roman"/>
+                                          <w:sz w:val="24"/>
+                                          <w:szCs w:val="24"/>
+                                        </w:rPr>
+                                      </w:pPr>
+                                      <w:r>
+                                        <w:rPr>
+                                          <w:rFonts w:ascii="Times New Roman" w:hAnsi="Times New Roman" w:cs="Times New Roman"/>
+                                          <w:sz w:val="24"/>
+                                          <w:szCs w:val="24"/>
+                                        </w:rPr>
+                                        <w:t>Clase Java</w:t>
+                                      </w:r>
+                                    </w:p>
+                                    <w:p>
+                                      <w:pPr>
+                                        <w:spacing w:after="0" w:line="360" w:lineRule="auto"/>
+                                        <w:jc w:val="both"/>
+                                        <w:rPr>
+                                          <w:rFonts w:ascii="Times New Roman" w:hAnsi="Times New Roman" w:cs="Times New Roman"/>
+                                          <w:sz w:val="24"/>
+                                          <w:szCs w:val="24"/>
+                                        </w:rPr>
+                                      </w:pPr>
+                                      <w:r>
+                                        <w:rPr>
+                                          <w:rFonts w:ascii="Times New Roman" w:hAnsi="Times New Roman" w:cs="Times New Roman"/>
+                                          <w:sz w:val="24"/>
+                                          <w:szCs w:val="24"/>
+                                        </w:rPr>
+                                        <w:t xml:space="preserve">Descrierea </w:t>
+                                      </w:r>
+                                      <w:r>
+                                        <w:rPr>
+                                          <w:rFonts w:ascii="Times New Roman" w:hAnsi="Times New Roman" w:cs="Times New Roman"/>
+                                          <w:sz w:val="24"/>
+                                          <w:szCs w:val="24"/>
+                                        </w:rPr>
+                                        <w:t>acțiunilor permise în aplicație și rezultatul lor</w:t>
+                                      </w:r>
+                                    </w:p>
+                                  </w:txbxContent>
+                                </wps:txbx>
+                                <wps:bodyPr rot="0" spcFirstLastPara="0" vertOverflow="overflow" horzOverflow="overflow" vert="horz" wrap="square" lIns="91440" tIns="45720" rIns="91440" bIns="45720" numCol="1" spcCol="0" rtlCol="0" fromWordArt="0" anchor="t" anchorCtr="0" forceAA="0" compatLnSpc="1">
+                                  <a:prstTxWarp prst="textNoShape">
+                                    <a:avLst/>
+                                  </a:prstTxWarp>
+                                  <a:noAutofit/>
+                                </wps:bodyPr>
+                              </wps:wsp>
+                              <wps:wsp>
+                                <wps:cNvPr id="26" name="Прямая со стрелкой 26"/>
+                                <wps:cNvCnPr/>
+                                <wps:spPr>
+                                  <a:xfrm>
+                                    <a:off x="0" y="228600"/>
+                                    <a:ext cx="1781175" cy="0"/>
+                                  </a:xfrm>
+                                  <a:prstGeom prst="straightConnector1">
+                                    <a:avLst/>
+                                  </a:prstGeom>
+                                  <a:ln>
+                                    <a:solidFill>
+                                      <a:schemeClr val="tx1"/>
+                                    </a:solidFill>
+                                    <a:tailEnd type="arrow"/>
+                                  </a:ln>
+                                </wps:spPr>
+                                <wps:style>
+                                  <a:lnRef idx="1">
+                                    <a:schemeClr val="accent1"/>
+                                  </a:lnRef>
+                                  <a:fillRef idx="0">
+                                    <a:schemeClr val="accent1"/>
+                                  </a:fillRef>
+                                  <a:effectRef idx="0">
+                                    <a:schemeClr val="accent1"/>
+                                  </a:effectRef>
+                                  <a:fontRef idx="minor">
+                                    <a:schemeClr val="tx1"/>
+                                  </a:fontRef>
+                                </wps:style>
+                                <wps:bodyPr/>
+                              </wps:wsp>
+                              <wps:wsp>
+                                <wps:cNvPr id="29" name="Прямая со стрелкой 29"/>
+                                <wps:cNvCnPr/>
+                                <wps:spPr>
+                                  <a:xfrm flipH="1">
+                                    <a:off x="0" y="666750"/>
+                                    <a:ext cx="1781175" cy="0"/>
+                                  </a:xfrm>
+                                  <a:prstGeom prst="straightConnector1">
+                                    <a:avLst/>
+                                  </a:prstGeom>
+                                  <a:ln>
+                                    <a:solidFill>
+                                      <a:schemeClr val="tx1"/>
+                                    </a:solidFill>
+                                    <a:tailEnd type="arrow"/>
+                                  </a:ln>
+                                </wps:spPr>
+                                <wps:style>
+                                  <a:lnRef idx="1">
+                                    <a:schemeClr val="accent1"/>
+                                  </a:lnRef>
+                                  <a:fillRef idx="0">
+                                    <a:schemeClr val="accent1"/>
+                                  </a:fillRef>
+                                  <a:effectRef idx="0">
+                                    <a:schemeClr val="accent1"/>
+                                  </a:effectRef>
+                                  <a:fontRef idx="minor">
+                                    <a:schemeClr val="tx1"/>
+                                  </a:fontRef>
+                                </wps:style>
+                                <wps:bodyPr/>
+                              </wps:wsp>
+                            </wpg:grpSp>
+                            <wps:wsp>
+                              <wps:cNvPr id="30" name="Поле 30"/>
+                              <wps:cNvSpPr txBox="1"/>
+                              <wps:spPr>
+                                <a:xfrm>
+                                  <a:off x="0" y="95250"/>
+                                  <a:ext cx="1819275" cy="285750"/>
+                                </a:xfrm>
+                                <a:prstGeom prst="rect">
+                                  <a:avLst/>
+                                </a:prstGeom>
+                                <a:noFill/>
+                                <a:ln w="6350">
+                                  <a:noFill/>
+                                </a:ln>
+                                <a:effectLst/>
+                              </wps:spPr>
+                              <wps:style>
+                                <a:lnRef idx="0">
+                                  <a:schemeClr val="accent1"/>
+                                </a:lnRef>
+                                <a:fillRef idx="0">
+                                  <a:schemeClr val="accent1"/>
+                                </a:fillRef>
+                                <a:effectRef idx="0">
+                                  <a:schemeClr val="accent1"/>
+                                </a:effectRef>
+                                <a:fontRef idx="minor">
+                                  <a:schemeClr val="dk1"/>
+                                </a:fontRef>
+                              </wps:style>
+                              <wps:txbx>
+                                <w:txbxContent>
+                                  <w:p>
+                                    <w:pPr>
+                                      <w:spacing w:after="0" w:line="360" w:lineRule="auto"/>
+                                      <w:jc w:val="both"/>
+                                      <w:rPr>
+                                        <w:rFonts w:ascii="Times New Roman" w:hAnsi="Times New Roman" w:cs="Times New Roman"/>
+                                        <w:sz w:val="24"/>
+                                        <w:szCs w:val="24"/>
+                                      </w:rPr>
+                                    </w:pPr>
+                                    <w:r>
+                                      <w:rPr>
+                                        <w:rFonts w:ascii="Times New Roman" w:hAnsi="Times New Roman" w:cs="Times New Roman"/>
+                                        <w:sz w:val="24"/>
+                                        <w:szCs w:val="24"/>
+                                      </w:rPr>
+                                      <w:t>Specificat clasa controler</w:t>
+                                    </w:r>
+                                  </w:p>
+                                </w:txbxContent>
+                              </wps:txbx>
+                              <wps:bodyPr rot="0" spcFirstLastPara="0" vertOverflow="overflow" horzOverflow="overflow" vert="horz" wrap="square" lIns="91440" tIns="45720" rIns="91440" bIns="45720" numCol="1" spcCol="0" rtlCol="0" fromWordArt="0" anchor="t" anchorCtr="0" forceAA="0" compatLnSpc="1">
+                                <a:prstTxWarp prst="textNoShape">
+                                  <a:avLst/>
+                                </a:prstTxWarp>
+                                <a:noAutofit/>
+                              </wps:bodyPr>
+                            </wps:wsp>
+                          </wpg:grpSp>
+                          <wps:wsp>
+                            <wps:cNvPr id="31" name="Поле 31"/>
+                            <wps:cNvSpPr txBox="1"/>
+                            <wps:spPr>
+                              <a:xfrm>
+                                <a:off x="171430" y="733273"/>
+                                <a:ext cx="1485920" cy="285750"/>
+                              </a:xfrm>
+                              <a:prstGeom prst="rect">
+                                <a:avLst/>
+                              </a:prstGeom>
+                              <a:noFill/>
+                              <a:ln w="6350">
+                                <a:noFill/>
+                              </a:ln>
+                              <a:effectLst/>
+                            </wps:spPr>
+                            <wps:style>
+                              <a:lnRef idx="0">
+                                <a:schemeClr val="accent1"/>
+                              </a:lnRef>
+                              <a:fillRef idx="0">
+                                <a:schemeClr val="accent1"/>
+                              </a:fillRef>
+                              <a:effectRef idx="0">
+                                <a:schemeClr val="accent1"/>
+                              </a:effectRef>
+                              <a:fontRef idx="minor">
+                                <a:schemeClr val="dk1"/>
+                              </a:fontRef>
+                            </wps:style>
+                            <wps:txbx>
+                              <w:txbxContent>
+                                <w:p>
+                                  <w:pPr>
+                                    <w:spacing w:after="0" w:line="360" w:lineRule="auto"/>
+                                    <w:jc w:val="both"/>
+                                    <w:rPr>
+                                      <w:rFonts w:ascii="Times New Roman" w:hAnsi="Times New Roman" w:cs="Times New Roman"/>
+                                      <w:sz w:val="24"/>
+                                      <w:szCs w:val="24"/>
+                                    </w:rPr>
+                                  </w:pPr>
+                                  <w:r>
+                                    <w:rPr>
+                                      <w:rFonts w:ascii="Times New Roman" w:hAnsi="Times New Roman" w:cs="Times New Roman"/>
+                                      <w:sz w:val="24"/>
+                                      <w:szCs w:val="24"/>
+                                    </w:rPr>
+                                    <w:t>Inițializare ca scenă</w:t>
+                                  </w:r>
+                                </w:p>
+                              </w:txbxContent>
+                            </wps:txbx>
+                            <wps:bodyPr rot="0" spcFirstLastPara="0" vertOverflow="overflow" horzOverflow="overflow" vert="horz" wrap="square" lIns="91440" tIns="45720" rIns="91440" bIns="45720" numCol="1" spcCol="0" rtlCol="0" fromWordArt="0" anchor="t" anchorCtr="0" forceAA="0" compatLnSpc="1">
+                              <a:prstTxWarp prst="textNoShape">
+                                <a:avLst/>
+                              </a:prstTxWarp>
+                              <a:noAutofit/>
+                            </wps:bodyPr>
+                          </wps:wsp>
+                        </wpg:grpSp>
+                      </wpg:grpSp>
+                      <wps:wsp>
+                        <wps:cNvPr id="36" name="Поле 36"/>
+                        <wps:cNvSpPr txBox="1"/>
+                        <wps:spPr>
+                          <a:xfrm>
+                            <a:off x="4762500" y="971550"/>
+                            <a:ext cx="990600" cy="276225"/>
+                          </a:xfrm>
+                          <a:prstGeom prst="rect">
+                            <a:avLst/>
+                          </a:prstGeom>
+                          <a:noFill/>
+                          <a:ln w="6350">
+                            <a:noFill/>
+                          </a:ln>
+                          <a:effectLst/>
+                        </wps:spPr>
+                        <wps:style>
+                          <a:lnRef idx="0">
+                            <a:schemeClr val="accent1"/>
+                          </a:lnRef>
+                          <a:fillRef idx="0">
+                            <a:schemeClr val="accent1"/>
+                          </a:fillRef>
+                          <a:effectRef idx="0">
+                            <a:schemeClr val="accent1"/>
+                          </a:effectRef>
+                          <a:fontRef idx="minor">
+                            <a:schemeClr val="dk1"/>
+                          </a:fontRef>
+                        </wps:style>
+                        <wps:txbx>
+                          <w:txbxContent>
+                            <w:p>
+                              <w:pPr>
+                                <w:spacing w:line="360" w:lineRule="auto"/>
+                                <w:jc w:val="center"/>
+                                <w:rPr>
+                                  <w:rFonts w:ascii="Times New Roman" w:hAnsi="Times New Roman" w:cs="Times New Roman"/>
+                                  <w:sz w:val="24"/>
+                                  <w:szCs w:val="24"/>
+                                </w:rPr>
+                              </w:pPr>
+                              <w:r>
+                                <w:rPr>
+                                  <w:rFonts w:ascii="Times New Roman" w:hAnsi="Times New Roman" w:cs="Times New Roman"/>
+                                  <w:sz w:val="24"/>
+                                  <w:szCs w:val="24"/>
+                                </w:rPr>
+                                <w:t xml:space="preserve">Figura </w:t>
+                              </w:r>
+                              <w:r>
+                                <w:rPr>
+                                  <w:rFonts w:ascii="Times New Roman" w:hAnsi="Times New Roman" w:cs="Times New Roman"/>
+                                  <w:sz w:val="24"/>
+                                  <w:szCs w:val="24"/>
+                                </w:rPr>
+                                <w:t>3</w:t>
+                              </w:r>
+                              <w:r>
+                                <w:rPr>
+                                  <w:rFonts w:ascii="Times New Roman" w:hAnsi="Times New Roman" w:cs="Times New Roman"/>
+                                  <w:sz w:val="24"/>
+                                  <w:szCs w:val="24"/>
+                                </w:rPr>
+                                <w:t>.1</w:t>
+                              </w:r>
+                            </w:p>
+                            <w:p>
+                              <w:pPr>
+                                <w:spacing w:line="360" w:lineRule="auto"/>
+                                <w:jc w:val="both"/>
+                                <w:rPr>
+                                  <w:rFonts w:ascii="Times New Roman" w:hAnsi="Times New Roman" w:cs="Times New Roman"/>
+                                  <w:sz w:val="24"/>
+                                  <w:szCs w:val="24"/>
+                                </w:rPr>
+                              </w:pPr>
+                            </w:p>
+                          </w:txbxContent>
+                        </wps:txbx>
+                        <wps:bodyPr rot="0" spcFirstLastPara="0" vertOverflow="overflow" horzOverflow="overflow" vert="horz" wrap="square" lIns="91440" tIns="45720" rIns="91440" bIns="45720" numCol="1" spcCol="0" rtlCol="0" fromWordArt="0" anchor="ctr" anchorCtr="0" forceAA="0" compatLnSpc="1">
+                          <a:prstTxWarp prst="textNoShape">
+                            <a:avLst/>
+                          </a:prstTxWarp>
+                          <a:noAutofit/>
+                        </wps:bodyPr>
+                      </wps:wsp>
+                    </wpg:wgp>
+                  </a:graphicData>
+                </a:graphic>
+              </wp:anchor>
+            </w:drawing>
+          </mc:Choice>
+          <mc:Fallback>
+            <w:pict>
+              <v:group id="Группа 37" o:spid="_x0000_s1050" style="position:absolute;left:0;text-align:left;margin-left:-1.05pt;margin-top:112.4pt;width:453pt;height:98.25pt;z-index:251699200" coordsize="57531,12477" o:gfxdata="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">
+                <v:group id="Группа 35" o:spid="_x0000_s1051" style="position:absolute;width:57516;height:9432" coordsize="57516,9432" o:gfxdata="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">
+                  <v:shapetype id="_x0000_t202" coordsize="21600,21600" o:spt="202" path="m,l,21600r21600,l21600,xe">
+                    <v:stroke joinstyle="miter"/>
+                    <v:path gradientshapeok="t" o:connecttype="rect"/>
+                  </v:shapetype>
+                  <v:shape id="Поле 8" o:spid="_x0000_s1052" type="#_x0000_t202" style="position:absolute;width:18192;height:9429;visibility:visible;mso-wrap-style:square;v-text-anchor:top" o:gfxdata="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" fillcolor="white [3201]" strokeweight=".5pt">
+                    <v:textbox>
+                      <w:txbxContent>
+                        <w:p>
+                          <w:pPr>
+                            <w:spacing w:after="0" w:line="360" w:lineRule="auto"/>
+                            <w:jc w:val="center"/>
+                            <w:rPr>
+                              <w:rFonts w:ascii="Times New Roman" w:hAnsi="Times New Roman" w:cs="Times New Roman"/>
+                              <w:sz w:val="24"/>
+                              <w:szCs w:val="24"/>
+                            </w:rPr>
+                          </w:pPr>
+                          <w:r>
+                            <w:rPr>
+                              <w:rFonts w:ascii="Times New Roman" w:hAnsi="Times New Roman" w:cs="Times New Roman"/>
+                              <w:sz w:val="24"/>
+                              <w:szCs w:val="24"/>
+                            </w:rPr>
+                            <w:t>Fișier .fxml</w:t>
+                          </w:r>
+                        </w:p>
+                        <w:p>
+                          <w:pPr>
+                            <w:spacing w:after="0" w:line="360" w:lineRule="auto"/>
+                            <w:jc w:val="both"/>
+                            <w:rPr>
+                              <w:rFonts w:ascii="Times New Roman" w:hAnsi="Times New Roman" w:cs="Times New Roman"/>
+                              <w:sz w:val="24"/>
+                              <w:szCs w:val="24"/>
+                            </w:rPr>
+                          </w:pPr>
+                          <w:r>
+                            <w:rPr>
+                              <w:rFonts w:ascii="Times New Roman" w:hAnsi="Times New Roman" w:cs="Times New Roman"/>
+                              <w:sz w:val="24"/>
+                              <w:szCs w:val="24"/>
+                            </w:rPr>
+                            <w:t>Descrierea componentelor grafice format HTML</w:t>
+                          </w:r>
+                        </w:p>
+                      </w:txbxContent>
+                    </v:textbox>
+                  </v:shape>
+                  <v:group id="Группа 34" o:spid="_x0000_s1053" style="position:absolute;left:17811;width:39705;height:9432" coordorigin=",952" coordsize="39704,9432" o:gfxdata="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">
+                    <v:group id="Группа 33" o:spid="_x0000_s1054" style="position:absolute;top:952;width:39704;height:9432" coordorigin=",952" coordsize="39704,9432" o:gfxdata="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">
+                      <v:group id="Группа 32" o:spid="_x0000_s1055" style="position:absolute;left:381;top:952;width:39323;height:9432" coordsize="39323,9432" o:gfxdata="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">
+                        <v:shape id="Поле 10" o:spid="_x0000_s1056" type="#_x0000_t202" style="position:absolute;left:17811;width:21512;height:9432;visibility:visible;mso-wrap-style:square;v-text-anchor:top" o:gfxdata="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" fillcolor="white [3201]" strokeweight=".5pt">
+                          <v:textbox>
+                            <w:txbxContent>
+                              <w:p>
+                                <w:pPr>
+                                  <w:spacing w:after="0" w:line="360" w:lineRule="auto"/>
+                                  <w:jc w:val="center"/>
+                                  <w:rPr>
+                                    <w:rFonts w:ascii="Times New Roman" w:hAnsi="Times New Roman" w:cs="Times New Roman"/>
+                                    <w:sz w:val="24"/>
+                                    <w:szCs w:val="24"/>
+                                  </w:rPr>
+                                </w:pPr>
+                                <w:r>
+                                  <w:rPr>
+                                    <w:rFonts w:ascii="Times New Roman" w:hAnsi="Times New Roman" w:cs="Times New Roman"/>
+                                    <w:sz w:val="24"/>
+                                    <w:szCs w:val="24"/>
+                                  </w:rPr>
+                                  <w:t>Clase Java</w:t>
+                                </w:r>
+                              </w:p>
+                              <w:p>
+                                <w:pPr>
+                                  <w:spacing w:after="0" w:line="360" w:lineRule="auto"/>
+                                  <w:jc w:val="both"/>
+                                  <w:rPr>
+                                    <w:rFonts w:ascii="Times New Roman" w:hAnsi="Times New Roman" w:cs="Times New Roman"/>
+                                    <w:sz w:val="24"/>
+                                    <w:szCs w:val="24"/>
+                                  </w:rPr>
+                                </w:pPr>
+                                <w:r>
+                                  <w:rPr>
+                                    <w:rFonts w:ascii="Times New Roman" w:hAnsi="Times New Roman" w:cs="Times New Roman"/>
+                                    <w:sz w:val="24"/>
+                                    <w:szCs w:val="24"/>
+                                  </w:rPr>
+                                  <w:t xml:space="preserve">Descrierea </w:t>
+                                </w:r>
+                                <w:r>
+                                  <w:rPr>
+                                    <w:rFonts w:ascii="Times New Roman" w:hAnsi="Times New Roman" w:cs="Times New Roman"/>
+                                    <w:sz w:val="24"/>
+                                    <w:szCs w:val="24"/>
+                                  </w:rPr>
+                                  <w:t>acțiunilor permise în aplicație și rezultatul lor</w:t>
+                                </w:r>
+                              </w:p>
+                            </w:txbxContent>
+                          </v:textbox>
+                        </v:shape>
+                        <v:shapetype id="_x0000_t32" coordsize="21600,21600" o:spt="32" o:oned="t" path="m,l21600,21600e" filled="f">
+                          <v:path arrowok="t" fillok="f" o:connecttype="none"/>
+                          <o:lock v:ext="edit" shapetype="t"/>
+                        </v:shapetype>
+                        <v:shape id="Прямая со стрелкой 26" o:spid="_x0000_s1057" type="#_x0000_t32" style="position:absolute;top:2286;width:17811;height:0;visibility:visible;mso-wrap-style:square" o:connectortype="straight" o:gfxdata="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" strokecolor="black [3213]">
+                          <v:stroke endarrow="open"/>
+                        </v:shape>
+                        <v:shape id="Прямая со стрелкой 29" o:spid="_x0000_s1058" type="#_x0000_t32" style="position:absolute;top:6667;width:17811;height:0;flip:x;visibility:visible;mso-wrap-style:square" o:connectortype="straight" o:gfxdata="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" strokecolor="black [3213]">
+                          <v:stroke endarrow="open"/>
+                        </v:shape>
+                      </v:group>
+                      <v:shape id="Поле 30" o:spid="_x0000_s1059" type="#_x0000_t202" style="position:absolute;top:952;width:18192;height:2858;visibility:visible;mso-wrap-style:square;v-text-anchor:top" o:gfxdata="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" filled="f" stroked="f" strokeweight=".5pt">
+                        <v:textbox>
+                          <w:txbxContent>
+                            <w:p>
+                              <w:pPr>
+                                <w:spacing w:after="0" w:line="360" w:lineRule="auto"/>
+                                <w:jc w:val="both"/>
+                                <w:rPr>
+                                  <w:rFonts w:ascii="Times New Roman" w:hAnsi="Times New Roman" w:cs="Times New Roman"/>
+                                  <w:sz w:val="24"/>
+                                  <w:szCs w:val="24"/>
+                                </w:rPr>
+                              </w:pPr>
+                              <w:r>
+                                <w:rPr>
+                                  <w:rFonts w:ascii="Times New Roman" w:hAnsi="Times New Roman" w:cs="Times New Roman"/>
+                                  <w:sz w:val="24"/>
+                                  <w:szCs w:val="24"/>
+                                </w:rPr>
+                                <w:t>Specificat clasa controler</w:t>
+                              </w:r>
+                            </w:p>
+                          </w:txbxContent>
+                        </v:textbox>
+                      </v:shape>
+                    </v:group>
+                    <v:shape id="Поле 31" o:spid="_x0000_s1060" type="#_x0000_t202" style="position:absolute;left:1714;top:7332;width:14859;height:2858;visibility:visible;mso-wrap-style:square;v-text-anchor:top" o:gfxdata="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" filled="f" stroked="f" strokeweight=".5pt">
+                      <v:textbox>
+                        <w:txbxContent>
+                          <w:p>
+                            <w:pPr>
+                              <w:spacing w:after="0" w:line="360" w:lineRule="auto"/>
+                              <w:jc w:val="both"/>
+                              <w:rPr>
+                                <w:rFonts w:ascii="Times New Roman" w:hAnsi="Times New Roman" w:cs="Times New Roman"/>
+                                <w:sz w:val="24"/>
+                                <w:szCs w:val="24"/>
+                              </w:rPr>
+                            </w:pPr>
+                            <w:r>
+                              <w:rPr>
+                                <w:rFonts w:ascii="Times New Roman" w:hAnsi="Times New Roman" w:cs="Times New Roman"/>
+                                <w:sz w:val="24"/>
+                                <w:szCs w:val="24"/>
+                              </w:rPr>
+                              <w:t>Inițializare ca scenă</w:t>
+                            </w:r>
+                          </w:p>
+                        </w:txbxContent>
+                      </v:textbox>
+                    </v:shape>
+                  </v:group>
+                </v:group>
+                <v:shape id="Поле 36" o:spid="_x0000_s1061" type="#_x0000_t202" style="position:absolute;left:47625;top:9715;width:9906;height:2762;visibility:visible;mso-wrap-style:square;v-text-anchor:middle" o:gfxdata="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" filled="f" stroked="f" strokeweight=".5pt">
+                  <v:textbox>
+                    <w:txbxContent>
+                      <w:p>
+                        <w:pPr>
+                          <w:spacing w:line="360" w:lineRule="auto"/>
+                          <w:jc w:val="center"/>
+                          <w:rPr>
+                            <w:rFonts w:ascii="Times New Roman" w:hAnsi="Times New Roman" w:cs="Times New Roman"/>
+                            <w:sz w:val="24"/>
+                            <w:szCs w:val="24"/>
+                          </w:rPr>
+                        </w:pPr>
+                        <w:r>
+                          <w:rPr>
+                            <w:rFonts w:ascii="Times New Roman" w:hAnsi="Times New Roman" w:cs="Times New Roman"/>
+                            <w:sz w:val="24"/>
+                            <w:szCs w:val="24"/>
+                          </w:rPr>
+                          <w:t xml:space="preserve">Figura </w:t>
+                        </w:r>
+                        <w:r>
+                          <w:rPr>
+                            <w:rFonts w:ascii="Times New Roman" w:hAnsi="Times New Roman" w:cs="Times New Roman"/>
+                            <w:sz w:val="24"/>
+                            <w:szCs w:val="24"/>
+                          </w:rPr>
+                          <w:t>3</w:t>
+                        </w:r>
+                        <w:r>
+                          <w:rPr>
+                            <w:rFonts w:ascii="Times New Roman" w:hAnsi="Times New Roman" w:cs="Times New Roman"/>
+                            <w:sz w:val="24"/>
+                            <w:szCs w:val="24"/>
+                          </w:rPr>
+                          <w:t>.1</w:t>
+                        </w:r>
+                      </w:p>
+                      <w:p>
+                        <w:pPr>
+                          <w:spacing w:line="360" w:lineRule="auto"/>
+                          <w:jc w:val="both"/>
+                          <w:rPr>
+                            <w:rFonts w:ascii="Times New Roman" w:hAnsi="Times New Roman" w:cs="Times New Roman"/>
+                            <w:sz w:val="24"/>
+                            <w:szCs w:val="24"/>
+                          </w:rPr>
+                        </w:pPr>
+                      </w:p>
+                    </w:txbxContent>
+                  </v:textbox>
+                </v:shape>
+              </v:group>
+            </w:pict>
+          </mc:Fallback>
+        </mc:AlternateContent>
+      </w:r>
+      <w:r>
+        <w:rPr>
+          <w:rFonts w:ascii="Times New Roman" w:hAnsi="Times New Roman" w:cs="Times New Roman"/>
+          <w:sz w:val="24"/>
+          <w:szCs w:val="24"/>
+        </w:rPr>
+        <w:t>Aplicația este formată din 2 componente: partea grafică făcută cu ajutorul la JavaFX, păstrată într-un fișier cu extensia .fxml, și partea de cod scrisă în limbajul Java cu pachetele din JavaFX. Pentru efectuara conexiunii între componente este necesar în fișierul .fxml de specifact clasa</w:t>
+      </w:r>
+      <w:r>
+        <w:rPr>
+          <w:rFonts w:ascii="Times New Roman" w:hAnsi="Times New Roman" w:cs="Times New Roman"/>
+          <w:sz w:val="24"/>
+          <w:szCs w:val="24"/>
+        </w:rPr>
+        <w:t xml:space="preserve"> Java</w:t>
+      </w:r>
+      <w:r>
+        <w:rPr>
+          <w:rFonts w:ascii="Times New Roman" w:hAnsi="Times New Roman" w:cs="Times New Roman"/>
+          <w:sz w:val="24"/>
+          <w:szCs w:val="24"/>
+        </w:rPr>
+        <w:t xml:space="preserve"> răspunzătoare de </w:t>
+      </w:r>
+      <w:r>
+        <w:rPr>
+          <w:rFonts w:ascii="Times New Roman" w:hAnsi="Times New Roman" w:cs="Times New Roman"/>
+          <w:sz w:val="24"/>
+          <w:szCs w:val="24"/>
+        </w:rPr>
+        <w:t>comportamentul componentelor grafice, iar din partea de cod este necesar la lansarea aplicației de specificat să inițializeze fișierul .fxml și să-l seteze ca scenă.</w:t>
+      </w:r>
+    </w:p>
+    <w:p>
+      <w:pPr>
+        <w:spacing w:line="360" w:lineRule="auto"/>
+        <w:ind w:firstLine="426"/>
+        <w:jc w:val="both"/>
+        <w:rPr>
+          <w:rFonts w:ascii="Times New Roman" w:hAnsi="Times New Roman" w:cs="Times New Roman"/>
+          <w:sz w:val="24"/>
+          <w:szCs w:val="24"/>
+        </w:rPr>
+      </w:pPr>
+    </w:p>
+    <w:p>
+      <w:pPr>
+        <w:spacing w:after="0" w:line="360" w:lineRule="auto"/>
+        <w:ind w:firstLine="426"/>
+        <w:jc w:val="both"/>
+        <w:rPr>
+          <w:rFonts w:ascii="Times New Roman" w:hAnsi="Times New Roman" w:cs="Times New Roman"/>
+          <w:sz w:val="24"/>
+          <w:szCs w:val="24"/>
+        </w:rPr>
+      </w:pPr>
+    </w:p>
+    <w:p>
+      <w:pPr>
+        <w:spacing w:after="0" w:line="360" w:lineRule="auto"/>
+        <w:ind w:firstLine="426"/>
+        <w:jc w:val="both"/>
+        <w:rPr>
+          <w:rFonts w:ascii="Times New Roman" w:hAnsi="Times New Roman" w:cs="Times New Roman"/>
+          <w:sz w:val="24"/>
+          <w:szCs w:val="24"/>
+        </w:rPr>
+      </w:pPr>
+    </w:p>
+    <w:p>
+      <w:pPr>
+        <w:spacing w:line="360" w:lineRule="auto"/>
+        <w:ind w:firstLine="426"/>
+        <w:jc w:val="both"/>
+        <w:rPr>
+          <w:rFonts w:ascii="Times New Roman" w:hAnsi="Times New Roman" w:cs="Times New Roman"/>
+          <w:sz w:val="24"/>
+          <w:szCs w:val="24"/>
+        </w:rPr>
+      </w:pPr>
+    </w:p>
+    <w:p>
+      <w:pPr>
+        <w:spacing w:line="360" w:lineRule="auto"/>
+        <w:ind w:firstLine="426"/>
+        <w:jc w:val="both"/>
+        <w:rPr>
+          <w:rFonts w:ascii="Times New Roman" w:hAnsi="Times New Roman" w:cs="Times New Roman"/>
+          <w:sz w:val="24"/>
+          <w:szCs w:val="24"/>
+        </w:rPr>
+      </w:pPr>
+      <w:r>
+        <w:rPr>
+          <w:rFonts w:ascii="Times New Roman" w:hAnsi="Times New Roman" w:cs="Times New Roman"/>
+          <w:sz w:val="24"/>
+          <w:szCs w:val="24"/>
+        </w:rPr>
+        <w:t>În aplicație se prevede un singur utilizator – însăși persoana care folosește aplicația. Acțiunele acestuia afectează doar pe el însuți, calculatorul său și aplicația instalată pe el.</w:t>
       </w:r>
       <w:bookmarkStart w:id="0" w:name="_GoBack"/>
       <w:bookmarkEnd w:id="0"/>
@@ -10450,14 +11350,6 @@
           <w:szCs w:val="24"/>
         </w:rPr>
       </w:pPr>
-      <w:r>
-        <w:rPr>
-          <w:rFonts w:ascii="Times New Roman" w:hAnsi="Times New Roman" w:cs="Times New Roman"/>
-          <w:sz w:val="24"/>
-          <w:szCs w:val="24"/>
-        </w:rPr>
-        <w:t xml:space="preserve">Din </w:t>
-      </w:r>
     </w:p>
     <w:p>
       <w:pPr>
@@ -14934,7 +15826,7 @@
 </file>
 
 <file path=customXml/itemProps1.xml><?xml version="1.0" encoding="utf-8"?>
-<ds:datastoreItem xmlns:ds="http://schemas.openxmlformats.org/officeDocument/2006/customXml" ds:itemID="{9E271D13-E8C7-4D91-8B71-FA0E86DA0807}">
+<ds:datastoreItem xmlns:ds="http://schemas.openxmlformats.org/officeDocument/2006/customXml" ds:itemID="{F93B9E3E-6D4C-4A00-AE63-37C0E867060F}">
   <ds:schemaRefs>
     <ds:schemaRef ds:uri="http://schemas.openxmlformats.org/officeDocument/2006/bibliography"/>
   </ds:schemaRefs>

</xml_diff>